<commit_message>
agrego correcciones finales listo paraenviar a la revista
</commit_message>
<xml_diff>
--- a/Correcciones_revista/Cesión derechos.docx
+++ b/Correcciones_revista/Cesión derechos.docx
@@ -143,29 +143,122 @@
         <w:t xml:space="preserve">Se firma en señal de aceptación a los </w:t>
       </w:r>
       <w:r>
-        <w:t>15</w:t>
+        <w:t>20</w:t>
       </w:r>
       <w:r>
         <w:t xml:space="preserve"> días del mes de </w:t>
       </w:r>
       <w:r>
-        <w:t>noviembre</w:t>
-      </w:r>
-    </w:p>
-    <w:p/>
-    <w:p>
-      <w:r>
-        <w:t>EL CEDENTE  ______________________</w:t>
-      </w:r>
-    </w:p>
-    <w:p>
+        <w:t>diciembre</w:t>
+      </w:r>
+    </w:p>
+    <w:p>
+      <w:r>
+        <w:t xml:space="preserve">EL CEDENTE  </w:t>
+      </w:r>
+      <w:r>
+        <w:rPr>
+          <w:noProof/>
+        </w:rPr>
+        <w:drawing>
+          <wp:inline distT="0" distB="0" distL="0" distR="0" wp14:anchorId="614C4E91" wp14:editId="2A1728FC">
+            <wp:extent cx="1552575" cy="399449"/>
+            <wp:effectExtent l="0" t="0" r="635" b="0"/>
+            <wp:docPr id="1" name="Imagen 1" descr="C:\Users\Usuario\Pictures\FIRMA DIGITAL.jpg"/>
+            <wp:cNvGraphicFramePr>
+              <a:graphicFrameLocks xmlns:a="http://schemas.openxmlformats.org/drawingml/2006/main" noChangeAspect="1"/>
+            </wp:cNvGraphicFramePr>
+            <a:graphic xmlns:a="http://schemas.openxmlformats.org/drawingml/2006/main">
+              <a:graphicData uri="http://schemas.openxmlformats.org/drawingml/2006/picture">
+                <pic:pic xmlns:pic="http://schemas.openxmlformats.org/drawingml/2006/picture">
+                  <pic:nvPicPr>
+                    <pic:cNvPr id="0" name="Picture 1" descr="C:\Users\Usuario\Pictures\FIRMA DIGITAL.jpg"/>
+                    <pic:cNvPicPr>
+                      <a:picLocks noChangeAspect="1" noChangeArrowheads="1"/>
+                    </pic:cNvPicPr>
+                  </pic:nvPicPr>
+                  <pic:blipFill>
+                    <a:blip r:embed="rId4">
+                      <a:extLst>
+                        <a:ext uri="{28A0092B-C50C-407E-A947-70E740481C1C}">
+                          <a14:useLocalDpi xmlns:a14="http://schemas.microsoft.com/office/drawing/2010/main" val="0"/>
+                        </a:ext>
+                      </a:extLst>
+                    </a:blip>
+                    <a:srcRect/>
+                    <a:stretch>
+                      <a:fillRect/>
+                    </a:stretch>
+                  </pic:blipFill>
+                  <pic:spPr bwMode="auto">
+                    <a:xfrm>
+                      <a:off x="0" y="0"/>
+                      <a:ext cx="1552575" cy="399449"/>
+                    </a:xfrm>
+                    <a:prstGeom prst="rect">
+                      <a:avLst/>
+                    </a:prstGeom>
+                    <a:noFill/>
+                    <a:ln>
+                      <a:noFill/>
+                    </a:ln>
+                  </pic:spPr>
+                </pic:pic>
+              </a:graphicData>
+            </a:graphic>
+          </wp:inline>
+        </w:drawing>
+      </w:r>
+    </w:p>
+    <w:p>
+      <w:pPr>
+        <w:spacing w:after="0"/>
+      </w:pPr>
       <w:r>
         <w:t>C.C.</w:t>
       </w:r>
-    </w:p>
-    <w:p>
-      <w:r>
-        <w:t>EL CEDENTE  ______________________</w:t>
+      <w:r>
+        <w:t xml:space="preserve"> 1152690123</w:t>
+      </w:r>
+    </w:p>
+    <w:p>
+      <w:pPr>
+        <w:spacing w:after="0"/>
+      </w:pPr>
+      <w:r>
+        <w:t xml:space="preserve">EL </w:t>
+      </w:r>
+      <w:proofErr w:type="gramStart"/>
+      <w:r>
+        <w:t>CEDENTE  _</w:t>
+      </w:r>
+      <w:proofErr w:type="gramEnd"/>
+      <w:r>
+        <w:t>_____________________</w:t>
+      </w:r>
+    </w:p>
+    <w:p>
+      <w:pPr>
+        <w:spacing w:after="0"/>
+      </w:pPr>
+      <w:r>
+        <w:t>C.C.</w:t>
+      </w:r>
+    </w:p>
+    <w:p>
+      <w:pPr>
+        <w:spacing w:after="0"/>
+      </w:pPr>
+      <w:r>
+        <w:t xml:space="preserve">EL </w:t>
+      </w:r>
+      <w:proofErr w:type="gramStart"/>
+      <w:r>
+        <w:t>CEDENTE  _</w:t>
+      </w:r>
+      <w:proofErr w:type="gramEnd"/>
+      <w:r>
+        <w:t>_____________________</w:t>
       </w:r>
     </w:p>
     <w:p>
@@ -175,6 +268,7 @@
       <w:bookmarkStart w:id="0" w:name="_GoBack"/>
       <w:bookmarkEnd w:id="0"/>
     </w:p>
+    <w:p/>
     <w:sectPr>
       <w:pgSz w:w="12240" w:h="15840"/>
       <w:pgMar w:top="1417" w:right="1701" w:bottom="1417" w:left="1701" w:header="708" w:footer="708" w:gutter="0"/>
@@ -308,6 +402,7 @@
     <w:lsdException w:name="HTML Sample" w:semiHidden="1" w:unhideWhenUsed="1"/>
     <w:lsdException w:name="HTML Typewriter" w:semiHidden="1" w:unhideWhenUsed="1"/>
     <w:lsdException w:name="HTML Variable" w:semiHidden="1" w:unhideWhenUsed="1"/>
+    <w:lsdException w:name="Normal Table" w:semiHidden="1" w:unhideWhenUsed="1"/>
     <w:lsdException w:name="annotation subject" w:semiHidden="1" w:unhideWhenUsed="1"/>
     <w:lsdException w:name="No List" w:semiHidden="1" w:unhideWhenUsed="1"/>
     <w:lsdException w:name="Outline List 1" w:semiHidden="1" w:unhideWhenUsed="1"/>
@@ -351,8 +446,10 @@
     <w:lsdException w:name="Table Elegant" w:semiHidden="1" w:unhideWhenUsed="1"/>
     <w:lsdException w:name="Table Professional" w:semiHidden="1" w:unhideWhenUsed="1"/>
     <w:lsdException w:name="Table Subtle 1" w:semiHidden="1" w:unhideWhenUsed="1"/>
+    <w:lsdException w:name="Table Subtle 2" w:semiHidden="1" w:unhideWhenUsed="1"/>
     <w:lsdException w:name="Table Web 1" w:semiHidden="1" w:unhideWhenUsed="1"/>
     <w:lsdException w:name="Table Web 2" w:semiHidden="1" w:unhideWhenUsed="1"/>
+    <w:lsdException w:name="Table Web 3" w:semiHidden="1" w:unhideWhenUsed="1"/>
     <w:lsdException w:name="Balloon Text" w:semiHidden="1" w:unhideWhenUsed="1"/>
     <w:lsdException w:name="Table Grid" w:uiPriority="59"/>
     <w:lsdException w:name="Table Theme" w:semiHidden="1" w:unhideWhenUsed="1"/>

</xml_diff>